<commit_message>
iter: tmode template / builder done todo: hmode template / builder
</commit_message>
<xml_diff>
--- a/src/report/templates/tmode_tpl.docx
+++ b/src/report/templates/tmode_tpl.docx
@@ -276,6 +276,11 @@
         </w:rPr>
         <w:t>}}</w:t>
       </w:r>
+    </w:p>
+    <w:p>
+      <w:pPr>
+        <w:ind w:right="-351"/>
+      </w:pPr>
     </w:p>
     <w:p>
       <w:pPr>
@@ -862,21 +867,7 @@
                 <w:highlight w:val="yellow"/>
                 <w:lang w:val="en-US"/>
               </w:rPr>
-              <w:t>{{r.</w:t>
-            </w:r>
-            <w:r>
-              <w:rPr>
-                <w:highlight w:val="yellow"/>
-                <w:lang w:val="en-US"/>
-              </w:rPr>
-              <w:t>one</w:t>
-            </w:r>
-            <w:r>
-              <w:rPr>
-                <w:highlight w:val="yellow"/>
-                <w:lang w:val="en-US"/>
-              </w:rPr>
-              <w:t>}}</w:t>
+              <w:t>{{r.one}}</w:t>
             </w:r>
           </w:p>
         </w:tc>
@@ -905,14 +896,7 @@
                 <w:highlight w:val="yellow"/>
                 <w:lang w:val="en-US"/>
               </w:rPr>
-              <w:t>r.</w:t>
-            </w:r>
-            <w:r>
-              <w:rPr>
-                <w:highlight w:val="yellow"/>
-                <w:lang w:val="en-US"/>
-              </w:rPr>
-              <w:t>two</w:t>
+              <w:t>r.two</w:t>
             </w:r>
             <w:proofErr w:type="spellEnd"/>
             <w:r>
@@ -949,14 +933,7 @@
                 <w:highlight w:val="yellow"/>
                 <w:lang w:val="en-US"/>
               </w:rPr>
-              <w:t>r.</w:t>
-            </w:r>
-            <w:r>
-              <w:rPr>
-                <w:highlight w:val="yellow"/>
-                <w:lang w:val="en-US"/>
-              </w:rPr>
-              <w:t>three</w:t>
+              <w:t>r.three</w:t>
             </w:r>
             <w:proofErr w:type="spellEnd"/>
             <w:r>
@@ -993,14 +970,7 @@
                 <w:highlight w:val="yellow"/>
                 <w:lang w:val="en-US"/>
               </w:rPr>
-              <w:t>r.</w:t>
-            </w:r>
-            <w:r>
-              <w:rPr>
-                <w:highlight w:val="yellow"/>
-                <w:lang w:val="en-US"/>
-              </w:rPr>
-              <w:t>four</w:t>
+              <w:t>r.four</w:t>
             </w:r>
             <w:proofErr w:type="spellEnd"/>
             <w:r>
@@ -1036,14 +1006,7 @@
                 <w:highlight w:val="yellow"/>
                 <w:lang w:val="en-US"/>
               </w:rPr>
-              <w:t>r.</w:t>
-            </w:r>
-            <w:r>
-              <w:rPr>
-                <w:highlight w:val="yellow"/>
-                <w:lang w:val="en-US"/>
-              </w:rPr>
-              <w:t>five</w:t>
+              <w:t>r.five</w:t>
             </w:r>
             <w:proofErr w:type="spellEnd"/>
             <w:r>
@@ -1079,14 +1042,7 @@
                 <w:highlight w:val="yellow"/>
                 <w:lang w:val="en-US"/>
               </w:rPr>
-              <w:t>r.</w:t>
-            </w:r>
-            <w:r>
-              <w:rPr>
-                <w:highlight w:val="yellow"/>
-                <w:lang w:val="en-US"/>
-              </w:rPr>
-              <w:t>six</w:t>
+              <w:t>r.six</w:t>
             </w:r>
             <w:proofErr w:type="spellEnd"/>
             <w:r>
@@ -1122,14 +1078,7 @@
                 <w:highlight w:val="yellow"/>
                 <w:lang w:val="en-US"/>
               </w:rPr>
-              <w:t>r.</w:t>
-            </w:r>
-            <w:r>
-              <w:rPr>
-                <w:highlight w:val="yellow"/>
-                <w:lang w:val="en-US"/>
-              </w:rPr>
-              <w:t>seven</w:t>
+              <w:t>r.seven</w:t>
             </w:r>
             <w:proofErr w:type="spellEnd"/>
             <w:r>
@@ -1165,14 +1114,7 @@
                 <w:highlight w:val="yellow"/>
                 <w:lang w:val="en-US"/>
               </w:rPr>
-              <w:t>r.</w:t>
-            </w:r>
-            <w:r>
-              <w:rPr>
-                <w:highlight w:val="yellow"/>
-                <w:lang w:val="en-US"/>
-              </w:rPr>
-              <w:t>eig</w:t>
+              <w:t>r.eig</w:t>
             </w:r>
             <w:r>
               <w:rPr>
@@ -1223,7 +1165,7 @@
                 <w:highlight w:val="yellow"/>
                 <w:lang w:val="en-US"/>
               </w:rPr>
-              <w:t>cp</w:t>
+              <w:t>nine</w:t>
             </w:r>
             <w:proofErr w:type="spellEnd"/>
             <w:r>
@@ -1259,7 +1201,7 @@
                 <w:highlight w:val="yellow"/>
                 <w:lang w:val="en-US"/>
               </w:rPr>
-              <w:t>md</w:t>
+              <w:t>ten</w:t>
             </w:r>
             <w:r>
               <w:rPr>
@@ -1328,15 +1270,32 @@
     </w:tbl>
     <w:p>
       <w:pPr>
-        <w:jc w:val="center"/>
-        <w:rPr>
+        <w:ind w:right="-64"/>
+        <w:rPr>
+          <w:b/>
+          <w:szCs w:val="24"/>
           <w:lang w:val="en-US"/>
         </w:rPr>
       </w:pPr>
+      <w:r>
+        <w:rPr>
+          <w:b/>
+          <w:szCs w:val="24"/>
+        </w:rPr>
+        <w:t xml:space="preserve">                   </w:t>
+      </w:r>
+      <w:r>
+        <w:rPr>
+          <w:b/>
+          <w:szCs w:val="24"/>
+        </w:rPr>
+        <w:t xml:space="preserve">           </w:t>
+      </w:r>
     </w:p>
     <w:p>
       <w:pPr>
         <w:ind w:left="-91" w:right="-64"/>
+        <w:jc w:val="center"/>
         <w:rPr>
           <w:b/>
           <w:szCs w:val="24"/>
@@ -1347,13 +1306,6 @@
           <w:b/>
           <w:szCs w:val="24"/>
         </w:rPr>
-        <w:t xml:space="preserve">                                              </w:t>
-      </w:r>
-      <w:r>
-        <w:rPr>
-          <w:b/>
-          <w:szCs w:val="24"/>
-        </w:rPr>
         <w:t xml:space="preserve">Формулы для расчета </w:t>
       </w:r>
       <w:r>
@@ -1370,6 +1322,16 @@
         </w:rPr>
         <w:t>ГОСТ 25051.2-82</w:t>
       </w:r>
+    </w:p>
+    <w:p>
+      <w:pPr>
+        <w:ind w:left="-91" w:right="-64"/>
+        <w:jc w:val="center"/>
+        <w:rPr>
+          <w:b/>
+          <w:szCs w:val="24"/>
+        </w:rPr>
+      </w:pPr>
     </w:p>
     <w:p>
       <w:pPr>
@@ -1830,225 +1792,488 @@
     </w:p>
     <w:p>
       <w:pPr>
-        <w:jc w:val="both"/>
-        <w:rPr>
-          <w:b/>
-          <w:szCs w:val="24"/>
+        <w:jc w:val="center"/>
+        <w:rPr>
+          <w:sz w:val="22"/>
+          <w:szCs w:val="22"/>
         </w:rPr>
       </w:pPr>
-      <w:r>
-        <w:rPr>
-          <w:b/>
-          <w:szCs w:val="24"/>
-        </w:rPr>
-        <w:t>Максимальная из амплитуд колебаний</w:t>
-      </w:r>
-      <w:proofErr w:type="gramStart"/>
-      <w:r>
-        <w:rPr>
-          <w:szCs w:val="24"/>
-        </w:rPr>
-        <w:t xml:space="preserve"> </w:t>
-      </w:r>
-      <w:r>
-        <w:rPr>
-          <w:b/>
-          <w:szCs w:val="24"/>
-        </w:rPr>
-        <w:t>А</w:t>
-      </w:r>
-      <w:proofErr w:type="gramEnd"/>
-      <w:r>
-        <w:rPr>
-          <w:b/>
-          <w:szCs w:val="24"/>
-        </w:rPr>
-        <w:t xml:space="preserve"> </w:t>
-      </w:r>
-      <w:r>
-        <w:rPr>
-          <w:b/>
-          <w:szCs w:val="24"/>
-        </w:rPr>
-        <w:t xml:space="preserve">= </w:t>
-      </w:r>
-      <w:r>
-        <w:rPr>
-          <w:b/>
-          <w:szCs w:val="24"/>
-          <w:highlight w:val="yellow"/>
-        </w:rPr>
-        <w:t>{{</w:t>
-      </w:r>
-      <w:r>
-        <w:rPr>
-          <w:b/>
-          <w:szCs w:val="24"/>
-          <w:highlight w:val="yellow"/>
-          <w:lang w:val="en-US"/>
-        </w:rPr>
-        <w:t>max</w:t>
-      </w:r>
-      <w:r>
-        <w:rPr>
-          <w:b/>
-          <w:szCs w:val="24"/>
-          <w:highlight w:val="yellow"/>
-        </w:rPr>
-        <w:t>_</w:t>
-      </w:r>
-      <w:r>
-        <w:rPr>
-          <w:b/>
-          <w:szCs w:val="24"/>
-          <w:highlight w:val="yellow"/>
-          <w:lang w:val="en-US"/>
-        </w:rPr>
-        <w:t>amplitude</w:t>
-      </w:r>
-      <w:r>
-        <w:rPr>
-          <w:b/>
-          <w:szCs w:val="24"/>
-          <w:highlight w:val="yellow"/>
-        </w:rPr>
-        <w:t>}}</w:t>
-      </w:r>
-      <w:r>
-        <w:rPr>
-          <w:szCs w:val="24"/>
-        </w:rPr>
-        <w:t xml:space="preserve"> </w:t>
-      </w:r>
-      <w:r>
-        <w:rPr>
-          <w:b/>
-          <w:szCs w:val="24"/>
-        </w:rPr>
-        <w:sym w:font="Symbol" w:char="F0B0"/>
-      </w:r>
-      <w:r>
-        <w:rPr>
-          <w:b/>
-          <w:szCs w:val="24"/>
-        </w:rPr>
-        <w:t>С</w:t>
-      </w:r>
-      <w:r>
-        <w:rPr>
-          <w:szCs w:val="24"/>
-        </w:rPr>
-        <w:t xml:space="preserve"> </w:t>
-      </w:r>
-      <w:r>
-        <w:rPr>
-          <w:b/>
-          <w:szCs w:val="24"/>
-        </w:rPr>
-        <w:t>т.к. А</w:t>
-      </w:r>
-      <w:r>
-        <w:rPr>
-          <w:b/>
-          <w:szCs w:val="24"/>
-        </w:rPr>
-        <w:t xml:space="preserve"> </w:t>
-      </w:r>
-      <w:r>
-        <w:rPr>
-          <w:b/>
-          <w:szCs w:val="24"/>
-        </w:rPr>
-        <w:t>&lt;</w:t>
-      </w:r>
-      <w:r>
-        <w:rPr>
-          <w:b/>
-          <w:szCs w:val="24"/>
-        </w:rPr>
-        <w:t xml:space="preserve"> </w:t>
-      </w:r>
-      <w:r>
-        <w:rPr>
-          <w:b/>
-          <w:szCs w:val="24"/>
-        </w:rPr>
-        <w:t xml:space="preserve">0,5 </w:t>
-      </w:r>
-      <w:r>
-        <w:rPr>
-          <w:b/>
-          <w:szCs w:val="24"/>
-        </w:rPr>
-        <w:sym w:font="Symbol" w:char="F0B0"/>
-      </w:r>
-      <w:r>
-        <w:rPr>
-          <w:b/>
-          <w:szCs w:val="24"/>
-        </w:rPr>
-        <w:t>С</w:t>
-      </w:r>
-      <w:r>
-        <w:rPr>
-          <w:b/>
-          <w:szCs w:val="24"/>
-        </w:rPr>
-        <w:t>,</w:t>
-      </w:r>
-      <w:r>
-        <w:rPr>
-          <w:b/>
-          <w:szCs w:val="24"/>
-        </w:rPr>
-        <w:t xml:space="preserve"> то расчет производится по </w:t>
-      </w:r>
-      <w:r>
-        <w:rPr>
-          <w:b/>
-          <w:szCs w:val="24"/>
-        </w:rPr>
-        <w:t>«</w:t>
-      </w:r>
-      <w:r>
-        <w:rPr>
-          <w:b/>
-          <w:szCs w:val="24"/>
-        </w:rPr>
-        <w:t xml:space="preserve">средним» значениям </w:t>
-      </w:r>
-      <w:r>
-        <w:rPr>
-          <w:b/>
-          <w:szCs w:val="24"/>
-        </w:rPr>
-        <w:t>т</w:t>
-      </w:r>
-      <w:r>
-        <w:rPr>
-          <w:b/>
-          <w:szCs w:val="24"/>
-        </w:rPr>
-        <w:t>емператур</w:t>
-      </w:r>
-      <w:r>
-        <w:rPr>
-          <w:b/>
-          <w:szCs w:val="24"/>
-        </w:rPr>
-        <w:t>:</w:t>
-      </w:r>
     </w:p>
     <w:p>
       <w:pPr>
-        <w:rPr>
+        <w:jc w:val="both"/>
+        <w:rPr>
+          <w:b/>
           <w:szCs w:val="24"/>
         </w:rPr>
       </w:pPr>
+      <w:r>
+        <w:rPr>
+          <w:b/>
+          <w:szCs w:val="24"/>
+        </w:rPr>
+        <w:t>Максимальная из амплитуд колебаний</w:t>
+      </w:r>
+      <w:proofErr w:type="gramStart"/>
+      <w:r>
+        <w:rPr>
+          <w:szCs w:val="24"/>
+        </w:rPr>
+        <w:t xml:space="preserve"> </w:t>
+      </w:r>
+      <w:r>
+        <w:rPr>
+          <w:b/>
+          <w:szCs w:val="24"/>
+        </w:rPr>
+        <w:t>А</w:t>
+      </w:r>
+      <w:proofErr w:type="gramEnd"/>
+      <w:r>
+        <w:rPr>
+          <w:b/>
+          <w:szCs w:val="24"/>
+        </w:rPr>
+        <w:t xml:space="preserve"> </w:t>
+      </w:r>
+      <w:r>
+        <w:rPr>
+          <w:b/>
+          <w:szCs w:val="24"/>
+        </w:rPr>
+        <w:t xml:space="preserve">= </w:t>
+      </w:r>
+      <w:r>
+        <w:rPr>
+          <w:b/>
+          <w:szCs w:val="24"/>
+          <w:highlight w:val="yellow"/>
+        </w:rPr>
+        <w:t>{{</w:t>
+      </w:r>
+      <w:r>
+        <w:rPr>
+          <w:b/>
+          <w:szCs w:val="24"/>
+          <w:highlight w:val="yellow"/>
+          <w:lang w:val="en-US"/>
+        </w:rPr>
+        <w:t>max</w:t>
+      </w:r>
+      <w:r>
+        <w:rPr>
+          <w:b/>
+          <w:szCs w:val="24"/>
+          <w:highlight w:val="yellow"/>
+        </w:rPr>
+        <w:t>_</w:t>
+      </w:r>
+      <w:r>
+        <w:rPr>
+          <w:b/>
+          <w:szCs w:val="24"/>
+          <w:highlight w:val="yellow"/>
+          <w:lang w:val="en-US"/>
+        </w:rPr>
+        <w:t>amplitude</w:t>
+      </w:r>
+      <w:r>
+        <w:rPr>
+          <w:b/>
+          <w:szCs w:val="24"/>
+          <w:highlight w:val="yellow"/>
+        </w:rPr>
+        <w:t>}}</w:t>
+      </w:r>
+      <w:r>
+        <w:rPr>
+          <w:szCs w:val="24"/>
+        </w:rPr>
+        <w:t xml:space="preserve"> </w:t>
+      </w:r>
+      <w:r>
+        <w:rPr>
+          <w:b/>
+          <w:szCs w:val="24"/>
+        </w:rPr>
+        <w:sym w:font="Symbol" w:char="F0B0"/>
+      </w:r>
+      <w:r>
+        <w:rPr>
+          <w:b/>
+          <w:szCs w:val="24"/>
+        </w:rPr>
+        <w:t>С</w:t>
+      </w:r>
+      <w:r>
+        <w:rPr>
+          <w:szCs w:val="24"/>
+        </w:rPr>
+        <w:t xml:space="preserve"> </w:t>
+      </w:r>
+      <w:r>
+        <w:rPr>
+          <w:b/>
+          <w:szCs w:val="24"/>
+        </w:rPr>
+        <w:t>т.к. А</w:t>
+      </w:r>
+      <w:r>
+        <w:rPr>
+          <w:b/>
+          <w:szCs w:val="24"/>
+        </w:rPr>
+        <w:t xml:space="preserve"> </w:t>
+      </w:r>
+      <w:r>
+        <w:rPr>
+          <w:b/>
+          <w:szCs w:val="24"/>
+        </w:rPr>
+        <w:t>&lt;</w:t>
+      </w:r>
+      <w:r>
+        <w:rPr>
+          <w:b/>
+          <w:szCs w:val="24"/>
+        </w:rPr>
+        <w:t xml:space="preserve"> </w:t>
+      </w:r>
+      <w:r>
+        <w:rPr>
+          <w:b/>
+          <w:szCs w:val="24"/>
+        </w:rPr>
+        <w:t xml:space="preserve">0,5 </w:t>
+      </w:r>
+      <w:r>
+        <w:rPr>
+          <w:b/>
+          <w:szCs w:val="24"/>
+        </w:rPr>
+        <w:sym w:font="Symbol" w:char="F0B0"/>
+      </w:r>
+      <w:r>
+        <w:rPr>
+          <w:b/>
+          <w:szCs w:val="24"/>
+        </w:rPr>
+        <w:t>С</w:t>
+      </w:r>
+      <w:r>
+        <w:rPr>
+          <w:b/>
+          <w:szCs w:val="24"/>
+        </w:rPr>
+        <w:t>,</w:t>
+      </w:r>
+      <w:r>
+        <w:rPr>
+          <w:b/>
+          <w:szCs w:val="24"/>
+        </w:rPr>
+        <w:t xml:space="preserve"> то расчет производится по </w:t>
+      </w:r>
+      <w:r>
+        <w:rPr>
+          <w:b/>
+          <w:szCs w:val="24"/>
+        </w:rPr>
+        <w:t>«</w:t>
+      </w:r>
+      <w:r>
+        <w:rPr>
+          <w:b/>
+          <w:szCs w:val="24"/>
+        </w:rPr>
+        <w:t xml:space="preserve">средним» значениям </w:t>
+      </w:r>
+      <w:r>
+        <w:rPr>
+          <w:b/>
+          <w:szCs w:val="24"/>
+        </w:rPr>
+        <w:t>т</w:t>
+      </w:r>
+      <w:r>
+        <w:rPr>
+          <w:b/>
+          <w:szCs w:val="24"/>
+        </w:rPr>
+        <w:t>емператур</w:t>
+      </w:r>
+      <w:r>
+        <w:rPr>
+          <w:b/>
+          <w:szCs w:val="24"/>
+        </w:rPr>
+        <w:t>:</w:t>
+      </w:r>
+    </w:p>
+    <w:p>
+      <w:pPr>
+        <w:rPr>
+          <w:szCs w:val="24"/>
+        </w:rPr>
+      </w:pPr>
+    </w:p>
+    <w:p>
+      <w:pPr>
+        <w:rPr>
+          <w:szCs w:val="24"/>
+        </w:rPr>
+      </w:pPr>
+    </w:p>
+    <w:p>
+      <w:pPr>
+        <w:rPr>
+          <w:szCs w:val="24"/>
+        </w:rPr>
+      </w:pPr>
+    </w:p>
+    <w:p>
+      <w:pPr>
+        <w:rPr>
+          <w:szCs w:val="24"/>
+        </w:rPr>
+      </w:pPr>
+    </w:p>
+    <w:p>
+      <w:pPr>
+        <w:rPr>
+          <w:szCs w:val="24"/>
+        </w:rPr>
+      </w:pPr>
+    </w:p>
+    <w:p>
+      <w:pPr>
+        <w:rPr>
+          <w:szCs w:val="24"/>
+        </w:rPr>
+      </w:pPr>
+    </w:p>
+    <w:p>
+      <w:pPr>
+        <w:rPr>
+          <w:szCs w:val="24"/>
+        </w:rPr>
+      </w:pPr>
+    </w:p>
+    <w:p>
+      <w:r>
+        <w:t xml:space="preserve">1. Отклонение от нормированного значения температуры </w:t>
+      </w:r>
+      <w:r>
+        <w:rPr>
+          <w:highlight w:val="yellow"/>
+        </w:rPr>
+        <w:t>{{</w:t>
+      </w:r>
+      <w:r>
+        <w:rPr>
+          <w:highlight w:val="yellow"/>
+          <w:lang w:val="en-US"/>
+        </w:rPr>
+        <w:t>positive</w:t>
+      </w:r>
+      <w:r>
+        <w:rPr>
+          <w:highlight w:val="yellow"/>
+        </w:rPr>
+        <w:t>_</w:t>
+      </w:r>
+      <w:r>
+        <w:rPr>
+          <w:highlight w:val="yellow"/>
+          <w:lang w:val="en-US"/>
+        </w:rPr>
+        <w:t>delta</w:t>
+      </w:r>
+      <w:r>
+        <w:rPr>
+          <w:highlight w:val="yellow"/>
+        </w:rPr>
+        <w:t>}}</w:t>
+      </w:r>
+      <w:r>
+        <w:t xml:space="preserve"> </w:t>
+      </w:r>
+      <w:r>
+        <w:t xml:space="preserve"> </w:t>
+      </w:r>
+      <w:r>
+        <w:rPr>
+          <w:highlight w:val="yellow"/>
+        </w:rPr>
+        <w:t>{{</w:t>
+      </w:r>
+      <w:r>
+        <w:rPr>
+          <w:highlight w:val="yellow"/>
+          <w:lang w:val="en-US"/>
+        </w:rPr>
+        <w:t>negative</w:t>
+      </w:r>
+      <w:r>
+        <w:rPr>
+          <w:highlight w:val="yellow"/>
+        </w:rPr>
+        <w:t>_</w:t>
+      </w:r>
+      <w:r>
+        <w:rPr>
+          <w:highlight w:val="yellow"/>
+          <w:lang w:val="en-US"/>
+        </w:rPr>
+        <w:t>delta</w:t>
+      </w:r>
+      <w:r>
+        <w:rPr>
+          <w:highlight w:val="yellow"/>
+        </w:rPr>
+        <w:t>}}</w:t>
+      </w:r>
+    </w:p>
+    <w:p>
+      <w:r>
+        <w:t xml:space="preserve">2. Погрешность измерительного устройства камеры  </w:t>
+      </w:r>
+      <w:r>
+        <w:sym w:font="Symbol" w:char="F044"/>
+      </w:r>
+      <w:proofErr w:type="spellStart"/>
+      <w:r>
+        <w:t>Тиу</w:t>
+      </w:r>
+      <w:proofErr w:type="spellEnd"/>
+      <w:r>
+        <w:t xml:space="preserve"> </w:t>
+      </w:r>
+      <w:r>
+        <w:t xml:space="preserve">= </w:t>
+      </w:r>
+      <w:r>
+        <w:rPr>
+          <w:highlight w:val="yellow"/>
+        </w:rPr>
+        <w:t>{{</w:t>
+      </w:r>
+      <w:r>
+        <w:rPr>
+          <w:highlight w:val="yellow"/>
+          <w:lang w:val="en-US"/>
+        </w:rPr>
+        <w:t>md</w:t>
+      </w:r>
+      <w:r>
+        <w:rPr>
+          <w:highlight w:val="yellow"/>
+        </w:rPr>
+        <w:t>_</w:t>
+      </w:r>
+      <w:r>
+        <w:rPr>
+          <w:highlight w:val="yellow"/>
+          <w:lang w:val="en-US"/>
+        </w:rPr>
+        <w:t>delta</w:t>
+      </w:r>
+      <w:r>
+        <w:rPr>
+          <w:highlight w:val="yellow"/>
+        </w:rPr>
+        <w:t>}}</w:t>
+      </w:r>
+      <w:r>
+        <w:t xml:space="preserve"> </w:t>
+      </w:r>
+      <w:r>
+        <w:sym w:font="Symbol" w:char="F0B0"/>
+      </w:r>
+      <w:proofErr w:type="gramStart"/>
+      <w:r>
+        <w:t>С</w:t>
+      </w:r>
+      <w:proofErr w:type="gramEnd"/>
+      <w:r>
+        <w:t xml:space="preserve"> </w:t>
+      </w:r>
+      <w:r>
+        <w:tab/>
+      </w:r>
+    </w:p>
+    <w:p>
+      <w:r>
+        <w:t>3</w:t>
+      </w:r>
+      <w:r>
+        <w:t xml:space="preserve">. Неравномерность  </w:t>
+      </w:r>
+      <w:proofErr w:type="spellStart"/>
+      <w:r>
+        <w:t>Тнер</w:t>
+      </w:r>
+      <w:proofErr w:type="spellEnd"/>
+      <w:r>
+        <w:t xml:space="preserve"> = </w:t>
+      </w:r>
+      <w:r>
+        <w:rPr>
+          <w:highlight w:val="yellow"/>
+        </w:rPr>
+        <w:t>{{</w:t>
+      </w:r>
+      <w:r>
+        <w:rPr>
+          <w:highlight w:val="yellow"/>
+          <w:lang w:val="en-US"/>
+        </w:rPr>
+        <w:t>deviation</w:t>
+      </w:r>
+      <w:r>
+        <w:rPr>
+          <w:highlight w:val="yellow"/>
+        </w:rPr>
+        <w:t>}}</w:t>
+      </w:r>
+      <w:r>
+        <w:t xml:space="preserve">  </w:t>
+      </w:r>
+      <w:r>
+        <w:sym w:font="Symbol" w:char="F0B0"/>
+      </w:r>
+      <w:proofErr w:type="gramStart"/>
+      <w:r>
+        <w:t>С</w:t>
+      </w:r>
+      <w:proofErr w:type="gramEnd"/>
+    </w:p>
+    <w:p>
+      <w:r>
+        <w:t>4. Выполнение услови</w:t>
+      </w:r>
+      <w:r>
+        <w:t>й</w:t>
+      </w:r>
+      <w:r>
+        <w:t xml:space="preserve"> соответствия установленным т</w:t>
+      </w:r>
+      <w:r>
+        <w:t>ребованиям</w:t>
+      </w:r>
+      <w:r>
+        <w:t xml:space="preserve"> </w:t>
+      </w:r>
+      <w:r>
+        <w:t>по температуре</w:t>
+      </w:r>
+      <w:r>
+        <w:t>:</w:t>
+      </w:r>
     </w:p>
     <w:tbl>
       <w:tblPr>
-        <w:tblpPr w:leftFromText="180" w:rightFromText="180" w:vertAnchor="page" w:horzAnchor="margin" w:tblpXSpec="center" w:tblpY="7696"/>
+        <w:tblpPr w:leftFromText="180" w:rightFromText="180" w:vertAnchor="page" w:horzAnchor="margin" w:tblpXSpec="center" w:tblpY="11341"/>
         <w:tblW w:w="2054" w:type="pct"/>
         <w:tblBorders>
           <w:top w:val="single" w:sz="4" w:space="0" w:color="auto"/>
@@ -2082,6 +2307,8 @@
                 <w:i/>
               </w:rPr>
             </w:pPr>
+            <w:bookmarkStart w:id="0" w:name="_GoBack"/>
+            <w:bookmarkEnd w:id="0"/>
             <w:r>
               <w:rPr>
                 <w:i/>
@@ -2362,373 +2589,120 @@
         </w:tc>
       </w:tr>
     </w:tbl>
+    <w:p/>
     <w:p>
       <w:pPr>
         <w:jc w:val="center"/>
         <w:rPr>
-          <w:szCs w:val="24"/>
+          <w:highlight w:val="yellow"/>
+          <w:lang w:val="en-US"/>
+        </w:rPr>
+      </w:pPr>
+      <w:r>
+        <w:rPr>
+          <w:highlight w:val="yellow"/>
+          <w:lang w:val="en-US"/>
+        </w:rPr>
+        <w:t>{{</w:t>
+      </w:r>
+      <w:proofErr w:type="spellStart"/>
+      <w:r>
+        <w:rPr>
+          <w:highlight w:val="yellow"/>
+          <w:lang w:val="en-US"/>
+        </w:rPr>
+        <w:t>res_</w:t>
+      </w:r>
+      <w:r>
+        <w:rPr>
+          <w:highlight w:val="yellow"/>
+          <w:lang w:val="en-US"/>
+        </w:rPr>
+        <w:t>string_</w:t>
+      </w:r>
+      <w:r>
+        <w:rPr>
+          <w:highlight w:val="yellow"/>
+          <w:lang w:val="en-US"/>
+        </w:rPr>
+        <w:t>pos</w:t>
+      </w:r>
+      <w:proofErr w:type="spellEnd"/>
+      <w:r>
+        <w:rPr>
+          <w:highlight w:val="yellow"/>
+          <w:lang w:val="en-US"/>
+        </w:rPr>
+        <w:t>}}</w:t>
+      </w:r>
+    </w:p>
+    <w:p>
+      <w:pPr>
+        <w:jc w:val="center"/>
+        <w:rPr>
+          <w:lang w:val="en-US"/>
+        </w:rPr>
+      </w:pPr>
+      <w:r>
+        <w:rPr>
+          <w:highlight w:val="yellow"/>
+          <w:lang w:val="en-US"/>
+        </w:rPr>
+        <w:t>{{</w:t>
+      </w:r>
+      <w:proofErr w:type="spellStart"/>
+      <w:r>
+        <w:rPr>
+          <w:highlight w:val="yellow"/>
+          <w:lang w:val="en-US"/>
+        </w:rPr>
+        <w:t>res_</w:t>
+      </w:r>
+      <w:r>
+        <w:rPr>
+          <w:highlight w:val="yellow"/>
+          <w:lang w:val="en-US"/>
+        </w:rPr>
+        <w:t>string_</w:t>
+      </w:r>
+      <w:r>
+        <w:rPr>
+          <w:highlight w:val="yellow"/>
+          <w:lang w:val="en-US"/>
+        </w:rPr>
+        <w:t>neg</w:t>
+      </w:r>
+      <w:proofErr w:type="spellEnd"/>
+      <w:r>
+        <w:rPr>
+          <w:highlight w:val="yellow"/>
+          <w:lang w:val="en-US"/>
+        </w:rPr>
+        <w:t>}}</w:t>
+      </w:r>
+    </w:p>
+    <w:p>
+      <w:pPr>
+        <w:rPr>
+          <w:lang w:val="en-US"/>
+        </w:rPr>
+      </w:pPr>
+      <w:r>
+        <w:rPr>
+          <w:lang w:val="en-US"/>
+        </w:rPr>
+        <w:tab/>
+      </w:r>
+    </w:p>
+    <w:p>
+      <w:pPr>
+        <w:rPr>
           <w:lang w:val="en-US"/>
         </w:rPr>
       </w:pPr>
     </w:p>
     <w:p>
       <w:pPr>
-        <w:jc w:val="center"/>
-        <w:rPr>
-          <w:b/>
-          <w:sz w:val="22"/>
-          <w:szCs w:val="22"/>
-        </w:rPr>
-      </w:pPr>
-      <w:r>
-        <w:rPr>
-          <w:szCs w:val="24"/>
-        </w:rPr>
-        <w:t xml:space="preserve"> </w:t>
-      </w:r>
-    </w:p>
-    <w:p>
-      <w:pPr>
-        <w:jc w:val="center"/>
-        <w:rPr>
-          <w:lang w:val="en-US"/>
-        </w:rPr>
-      </w:pPr>
-    </w:p>
-    <w:p>
-      <w:pPr>
-        <w:jc w:val="center"/>
-        <w:rPr>
-          <w:lang w:val="en-US"/>
-        </w:rPr>
-      </w:pPr>
-    </w:p>
-    <w:p>
-      <w:pPr>
-        <w:jc w:val="center"/>
-      </w:pPr>
-    </w:p>
-    <w:p>
-      <w:r>
-        <w:t xml:space="preserve">1. Отклонение от нормированного значения температуры </w:t>
-      </w:r>
-      <w:r>
-        <w:rPr>
-          <w:highlight w:val="yellow"/>
-        </w:rPr>
-        <w:t>{{</w:t>
-      </w:r>
-      <w:r>
-        <w:rPr>
-          <w:highlight w:val="yellow"/>
-          <w:lang w:val="en-US"/>
-        </w:rPr>
-        <w:t>positive</w:t>
-      </w:r>
-      <w:r>
-        <w:rPr>
-          <w:highlight w:val="yellow"/>
-        </w:rPr>
-        <w:t>_</w:t>
-      </w:r>
-      <w:r>
-        <w:rPr>
-          <w:highlight w:val="yellow"/>
-          <w:lang w:val="en-US"/>
-        </w:rPr>
-        <w:t>delta</w:t>
-      </w:r>
-      <w:r>
-        <w:rPr>
-          <w:highlight w:val="yellow"/>
-        </w:rPr>
-        <w:t>}}</w:t>
-      </w:r>
-      <w:r>
-        <w:t xml:space="preserve"> </w:t>
-      </w:r>
-      <w:r>
-        <w:t xml:space="preserve"> </w:t>
-      </w:r>
-      <w:r>
-        <w:rPr>
-          <w:highlight w:val="yellow"/>
-        </w:rPr>
-        <w:t>{{</w:t>
-      </w:r>
-      <w:r>
-        <w:rPr>
-          <w:highlight w:val="yellow"/>
-          <w:lang w:val="en-US"/>
-        </w:rPr>
-        <w:t>negative</w:t>
-      </w:r>
-      <w:r>
-        <w:rPr>
-          <w:highlight w:val="yellow"/>
-        </w:rPr>
-        <w:t>_</w:t>
-      </w:r>
-      <w:r>
-        <w:rPr>
-          <w:highlight w:val="yellow"/>
-          <w:lang w:val="en-US"/>
-        </w:rPr>
-        <w:t>delta</w:t>
-      </w:r>
-      <w:r>
-        <w:rPr>
-          <w:highlight w:val="yellow"/>
-        </w:rPr>
-        <w:t>}}</w:t>
-      </w:r>
-    </w:p>
-    <w:p>
-      <w:r>
-        <w:t xml:space="preserve">2. Погрешность измерительного устройства камеры  </w:t>
-      </w:r>
-      <w:r>
-        <w:sym w:font="Symbol" w:char="F044"/>
-      </w:r>
-      <w:proofErr w:type="spellStart"/>
-      <w:r>
-        <w:t>Тиу</w:t>
-      </w:r>
-      <w:proofErr w:type="spellEnd"/>
-      <w:r>
-        <w:t xml:space="preserve"> </w:t>
-      </w:r>
-      <w:r>
-        <w:t xml:space="preserve">= </w:t>
-      </w:r>
-      <w:r>
-        <w:rPr>
-          <w:highlight w:val="yellow"/>
-        </w:rPr>
-        <w:t>{{</w:t>
-      </w:r>
-      <w:r>
-        <w:rPr>
-          <w:highlight w:val="yellow"/>
-          <w:lang w:val="en-US"/>
-        </w:rPr>
-        <w:t>md</w:t>
-      </w:r>
-      <w:r>
-        <w:rPr>
-          <w:highlight w:val="yellow"/>
-        </w:rPr>
-        <w:t>_</w:t>
-      </w:r>
-      <w:r>
-        <w:rPr>
-          <w:highlight w:val="yellow"/>
-          <w:lang w:val="en-US"/>
-        </w:rPr>
-        <w:t>delta</w:t>
-      </w:r>
-      <w:r>
-        <w:rPr>
-          <w:highlight w:val="yellow"/>
-        </w:rPr>
-        <w:t>}}</w:t>
-      </w:r>
-      <w:r>
-        <w:t xml:space="preserve"> </w:t>
-      </w:r>
-      <w:r>
-        <w:sym w:font="Symbol" w:char="F0B0"/>
-      </w:r>
-      <w:proofErr w:type="gramStart"/>
-      <w:r>
-        <w:t>С</w:t>
-      </w:r>
-      <w:proofErr w:type="gramEnd"/>
-      <w:r>
-        <w:t xml:space="preserve"> </w:t>
-      </w:r>
-      <w:r>
-        <w:tab/>
-      </w:r>
-    </w:p>
-    <w:p>
-      <w:r>
-        <w:t>3</w:t>
-      </w:r>
-      <w:r>
-        <w:t xml:space="preserve">. Неравномерность  </w:t>
-      </w:r>
-      <w:proofErr w:type="spellStart"/>
-      <w:r>
-        <w:t>Тнер</w:t>
-      </w:r>
-      <w:proofErr w:type="spellEnd"/>
-      <w:r>
-        <w:t xml:space="preserve"> = </w:t>
-      </w:r>
-      <w:r>
-        <w:rPr>
-          <w:highlight w:val="yellow"/>
-        </w:rPr>
-        <w:t>{{</w:t>
-      </w:r>
-      <w:r>
-        <w:rPr>
-          <w:highlight w:val="yellow"/>
-          <w:lang w:val="en-US"/>
-        </w:rPr>
-        <w:t>deviation</w:t>
-      </w:r>
-      <w:r>
-        <w:rPr>
-          <w:highlight w:val="yellow"/>
-        </w:rPr>
-        <w:t>}}</w:t>
-      </w:r>
-      <w:r>
-        <w:t xml:space="preserve">  </w:t>
-      </w:r>
-      <w:r>
-        <w:sym w:font="Symbol" w:char="F0B0"/>
-      </w:r>
-      <w:proofErr w:type="gramStart"/>
-      <w:r>
-        <w:t>С</w:t>
-      </w:r>
-      <w:proofErr w:type="gramEnd"/>
-    </w:p>
-    <w:p>
-      <w:r>
-        <w:t>4. Выполнение услови</w:t>
-      </w:r>
-      <w:r>
-        <w:t>й</w:t>
-      </w:r>
-      <w:r>
-        <w:t xml:space="preserve"> соответствия установленным т</w:t>
-      </w:r>
-      <w:r>
-        <w:t>ребованиям</w:t>
-      </w:r>
-      <w:r>
-        <w:t xml:space="preserve"> </w:t>
-      </w:r>
-      <w:r>
-        <w:t>по температуре</w:t>
-      </w:r>
-      <w:r>
-        <w:t>:</w:t>
-      </w:r>
-    </w:p>
-    <w:p>
-      <w:pPr>
-        <w:jc w:val="center"/>
-        <w:rPr>
-          <w:highlight w:val="yellow"/>
-          <w:lang w:val="en-US"/>
-        </w:rPr>
-      </w:pPr>
-      <w:r>
-        <w:rPr>
-          <w:highlight w:val="yellow"/>
-          <w:lang w:val="en-US"/>
-        </w:rPr>
-        <w:t>{{</w:t>
-      </w:r>
-      <w:proofErr w:type="spellStart"/>
-      <w:r>
-        <w:rPr>
-          <w:highlight w:val="yellow"/>
-          <w:lang w:val="en-US"/>
-        </w:rPr>
-        <w:t>res_</w:t>
-      </w:r>
-      <w:r>
-        <w:rPr>
-          <w:highlight w:val="yellow"/>
-          <w:lang w:val="en-US"/>
-        </w:rPr>
-        <w:t>string_</w:t>
-      </w:r>
-      <w:r>
-        <w:rPr>
-          <w:highlight w:val="yellow"/>
-          <w:lang w:val="en-US"/>
-        </w:rPr>
-        <w:t>pos</w:t>
-      </w:r>
-      <w:proofErr w:type="spellEnd"/>
-      <w:r>
-        <w:rPr>
-          <w:highlight w:val="yellow"/>
-          <w:lang w:val="en-US"/>
-        </w:rPr>
-        <w:t>}}</w:t>
-      </w:r>
-    </w:p>
-    <w:p>
-      <w:pPr>
-        <w:jc w:val="center"/>
-        <w:rPr>
-          <w:lang w:val="en-US"/>
-        </w:rPr>
-      </w:pPr>
-      <w:r>
-        <w:rPr>
-          <w:highlight w:val="yellow"/>
-          <w:lang w:val="en-US"/>
-        </w:rPr>
-        <w:t>{{</w:t>
-      </w:r>
-      <w:proofErr w:type="spellStart"/>
-      <w:r>
-        <w:rPr>
-          <w:highlight w:val="yellow"/>
-          <w:lang w:val="en-US"/>
-        </w:rPr>
-        <w:t>res_</w:t>
-      </w:r>
-      <w:r>
-        <w:rPr>
-          <w:highlight w:val="yellow"/>
-          <w:lang w:val="en-US"/>
-        </w:rPr>
-        <w:t>string_</w:t>
-      </w:r>
-      <w:r>
-        <w:rPr>
-          <w:highlight w:val="yellow"/>
-          <w:lang w:val="en-US"/>
-        </w:rPr>
-        <w:t>neg</w:t>
-      </w:r>
-      <w:proofErr w:type="spellEnd"/>
-      <w:r>
-        <w:rPr>
-          <w:highlight w:val="yellow"/>
-          <w:lang w:val="en-US"/>
-        </w:rPr>
-        <w:t>}}</w:t>
-      </w:r>
-    </w:p>
-    <w:p>
-      <w:pPr>
-        <w:rPr>
-          <w:lang w:val="en-US"/>
-        </w:rPr>
-      </w:pPr>
-      <w:r>
-        <w:rPr>
-          <w:lang w:val="en-US"/>
-        </w:rPr>
-        <w:tab/>
-      </w:r>
-      <w:bookmarkStart w:id="0" w:name="_GoBack"/>
-      <w:bookmarkEnd w:id="0"/>
-    </w:p>
-    <w:p>
-      <w:pPr>
-        <w:jc w:val="center"/>
         <w:rPr>
           <w:lang w:val="en-US"/>
         </w:rPr>

</xml_diff>